<commit_message>
modified doc file and query file
</commit_message>
<xml_diff>
--- a/Analyze student management system-DESKTOP-1LP31FP.docx
+++ b/Analyze student management system-DESKTOP-1LP31FP.docx
@@ -77,7 +77,27 @@
           <w:sz w:val="28"/>
           <w:szCs w:val="28"/>
         </w:rPr>
-        <w:t>họ và tên, mã số sinh viên, giới tính, email</w:t>
+        <w:t>họ và tên, mã số sinh viên, giới tính</w:t>
+      </w:r>
+      <w:r>
+        <w:rPr>
+          <w:rFonts w:ascii="Times New Roman" w:hAnsi="Times New Roman" w:cs="Times New Roman"/>
+          <w:i/>
+          <w:iCs/>
+          <w:sz w:val="28"/>
+          <w:szCs w:val="28"/>
+        </w:rPr>
+        <w:t xml:space="preserve"> (0: nữ, 1: nam)</w:t>
+      </w:r>
+      <w:r>
+        <w:rPr>
+          <w:rFonts w:ascii="Times New Roman" w:hAnsi="Times New Roman" w:cs="Times New Roman"/>
+          <w:i/>
+          <w:iCs/>
+          <w:sz w:val="28"/>
+          <w:szCs w:val="28"/>
+        </w:rPr>
+        <w:t>, email</w:t>
       </w:r>
       <w:r>
         <w:rPr>
@@ -94,30 +114,6 @@
           <w:szCs w:val="28"/>
         </w:rPr>
         <w:t xml:space="preserve">, </w:t>
-      </w:r>
-      <w:r>
-        <w:rPr>
-          <w:rFonts w:ascii="Times New Roman" w:hAnsi="Times New Roman" w:cs="Times New Roman"/>
-          <w:sz w:val="28"/>
-          <w:szCs w:val="28"/>
-        </w:rPr>
-        <w:t>chuyên ngành</w:t>
-      </w:r>
-      <w:r>
-        <w:rPr>
-          <w:rFonts w:ascii="Times New Roman" w:hAnsi="Times New Roman" w:cs="Times New Roman"/>
-          <w:sz w:val="28"/>
-          <w:szCs w:val="28"/>
-        </w:rPr>
-        <w:t>,</w:t>
-      </w:r>
-      <w:r>
-        <w:rPr>
-          <w:rFonts w:ascii="Times New Roman" w:hAnsi="Times New Roman" w:cs="Times New Roman"/>
-          <w:sz w:val="28"/>
-          <w:szCs w:val="28"/>
-        </w:rPr>
-        <w:t xml:space="preserve"> ngành,</w:t>
       </w:r>
       <w:r>
         <w:rPr>
@@ -323,7 +319,7 @@
           <w:sz w:val="28"/>
           <w:szCs w:val="28"/>
         </w:rPr>
-        <w:t>.</w:t>
+        <w:t>: Kinh tế, tin học</w:t>
       </w:r>
     </w:p>
     <w:p>
@@ -433,7 +429,27 @@
           <w:sz w:val="28"/>
           <w:szCs w:val="28"/>
         </w:rPr>
-        <w:t>.</w:t>
+        <w:t xml:space="preserve">, mã </w:t>
+      </w:r>
+      <w:r>
+        <w:rPr>
+          <w:rFonts w:ascii="Times New Roman" w:hAnsi="Times New Roman" w:cs="Times New Roman"/>
+          <w:i/>
+          <w:iCs/>
+          <w:sz w:val="28"/>
+          <w:szCs w:val="28"/>
+        </w:rPr>
+        <w:t>chương trình</w:t>
+      </w:r>
+      <w:r>
+        <w:rPr>
+          <w:rFonts w:ascii="Times New Roman" w:hAnsi="Times New Roman" w:cs="Times New Roman"/>
+          <w:i/>
+          <w:iCs/>
+          <w:sz w:val="28"/>
+          <w:szCs w:val="28"/>
+        </w:rPr>
+        <w:t>: Kỹ thuật phần mềm, mạng máy tính</w:t>
       </w:r>
     </w:p>
     <w:p>
@@ -483,7 +499,153 @@
           <w:sz w:val="28"/>
           <w:szCs w:val="28"/>
         </w:rPr>
-        <w:t>Curriculum</w:t>
+        <w:t>Curriculum)</w:t>
+      </w:r>
+      <w:r>
+        <w:rPr>
+          <w:rFonts w:ascii="Times New Roman" w:hAnsi="Times New Roman" w:cs="Times New Roman"/>
+          <w:sz w:val="28"/>
+          <w:szCs w:val="28"/>
+        </w:rPr>
+        <w:t xml:space="preserve"> có </w:t>
+      </w:r>
+      <w:r>
+        <w:rPr>
+          <w:rFonts w:ascii="Times New Roman" w:hAnsi="Times New Roman" w:cs="Times New Roman"/>
+          <w:i/>
+          <w:iCs/>
+          <w:sz w:val="28"/>
+          <w:szCs w:val="28"/>
+        </w:rPr>
+        <w:t>mã chương trình, tên chương trình, mô tả về chương trình.</w:t>
+      </w:r>
+      <w:r>
+        <w:rPr>
+          <w:rFonts w:ascii="Times New Roman" w:hAnsi="Times New Roman" w:cs="Times New Roman"/>
+          <w:i/>
+          <w:iCs/>
+          <w:sz w:val="28"/>
+          <w:szCs w:val="28"/>
+        </w:rPr>
+        <w:t xml:space="preserve"> </w:t>
+      </w:r>
+      <w:r>
+        <w:rPr>
+          <w:rFonts w:ascii="Times New Roman" w:hAnsi="Times New Roman" w:cs="Times New Roman"/>
+          <w:sz w:val="28"/>
+          <w:szCs w:val="28"/>
+        </w:rPr>
+        <w:t>(BIT_SE_18B)</w:t>
+      </w:r>
+    </w:p>
+    <w:p>
+      <w:pPr>
+        <w:jc w:val="both"/>
+        <w:rPr>
+          <w:rFonts w:ascii="Times New Roman" w:hAnsi="Times New Roman" w:cs="Times New Roman"/>
+          <w:i/>
+          <w:iCs/>
+          <w:sz w:val="28"/>
+          <w:szCs w:val="28"/>
+        </w:rPr>
+      </w:pPr>
+      <w:r>
+        <w:rPr>
+          <w:rFonts w:ascii="Times New Roman" w:hAnsi="Times New Roman" w:cs="Times New Roman"/>
+          <w:b/>
+          <w:bCs/>
+          <w:sz w:val="28"/>
+          <w:szCs w:val="28"/>
+        </w:rPr>
+        <w:t>C</w:t>
+      </w:r>
+      <w:r>
+        <w:rPr>
+          <w:rFonts w:ascii="Times New Roman" w:hAnsi="Times New Roman" w:cs="Times New Roman"/>
+          <w:b/>
+          <w:bCs/>
+          <w:sz w:val="28"/>
+          <w:szCs w:val="28"/>
+        </w:rPr>
+        <w:t>ơ sở đào tạo</w:t>
+      </w:r>
+      <w:r>
+        <w:rPr>
+          <w:rFonts w:ascii="Times New Roman" w:hAnsi="Times New Roman" w:cs="Times New Roman"/>
+          <w:b/>
+          <w:bCs/>
+          <w:sz w:val="28"/>
+          <w:szCs w:val="28"/>
+        </w:rPr>
+        <w:t xml:space="preserve"> (Campus)</w:t>
+      </w:r>
+      <w:r>
+        <w:rPr>
+          <w:rFonts w:ascii="Times New Roman" w:hAnsi="Times New Roman" w:cs="Times New Roman"/>
+          <w:sz w:val="28"/>
+          <w:szCs w:val="28"/>
+        </w:rPr>
+        <w:t xml:space="preserve"> có </w:t>
+      </w:r>
+      <w:r>
+        <w:rPr>
+          <w:rFonts w:ascii="Times New Roman" w:hAnsi="Times New Roman" w:cs="Times New Roman"/>
+          <w:i/>
+          <w:iCs/>
+          <w:sz w:val="28"/>
+          <w:szCs w:val="28"/>
+        </w:rPr>
+        <w:t>mã cơ sở, tên cơ sở</w:t>
+      </w:r>
+      <w:r>
+        <w:rPr>
+          <w:rFonts w:ascii="Times New Roman" w:hAnsi="Times New Roman" w:cs="Times New Roman"/>
+          <w:i/>
+          <w:iCs/>
+          <w:sz w:val="28"/>
+          <w:szCs w:val="28"/>
+        </w:rPr>
+        <w:t>, địa chỉ cơ sở</w:t>
+      </w:r>
+      <w:r>
+        <w:rPr>
+          <w:rFonts w:ascii="Times New Roman" w:hAnsi="Times New Roman" w:cs="Times New Roman"/>
+          <w:i/>
+          <w:iCs/>
+          <w:sz w:val="28"/>
+          <w:szCs w:val="28"/>
+        </w:rPr>
+        <w:t>, email, hotline</w:t>
+      </w:r>
+    </w:p>
+    <w:p>
+      <w:pPr>
+        <w:jc w:val="both"/>
+        <w:rPr>
+          <w:rFonts w:ascii="Times New Roman" w:hAnsi="Times New Roman" w:cs="Times New Roman"/>
+          <w:sz w:val="28"/>
+          <w:szCs w:val="28"/>
+        </w:rPr>
+      </w:pPr>
+      <w:r>
+        <w:rPr>
+          <w:rFonts w:ascii="Times New Roman" w:hAnsi="Times New Roman" w:cs="Times New Roman"/>
+          <w:b/>
+          <w:bCs/>
+          <w:sz w:val="28"/>
+          <w:szCs w:val="28"/>
+        </w:rPr>
+        <w:t>Chương trình đào tạo chi tiết</w:t>
+      </w:r>
+      <w:r>
+        <w:rPr>
+          <w:rFonts w:ascii="Times New Roman" w:hAnsi="Times New Roman" w:cs="Times New Roman"/>
+          <w:b/>
+          <w:bCs/>
+          <w:sz w:val="28"/>
+          <w:szCs w:val="28"/>
+        </w:rPr>
+        <w:t xml:space="preserve"> (</w:t>
       </w:r>
       <w:r>
         <w:rPr>
@@ -493,6 +655,16 @@
           <w:sz w:val="28"/>
           <w:szCs w:val="28"/>
         </w:rPr>
+        <w:t>CurriculumDetail</w:t>
+      </w:r>
+      <w:r>
+        <w:rPr>
+          <w:rFonts w:ascii="Times New Roman" w:hAnsi="Times New Roman" w:cs="Times New Roman"/>
+          <w:b/>
+          <w:bCs/>
+          <w:sz w:val="28"/>
+          <w:szCs w:val="28"/>
+        </w:rPr>
         <w:t>)</w:t>
       </w:r>
       <w:r>
@@ -511,7 +683,17 @@
           <w:sz w:val="28"/>
           <w:szCs w:val="28"/>
         </w:rPr>
-        <w:t>mã chương trình, tên chương trình, mô tả về chương trình.</w:t>
+        <w:t>mã chương trình chi tiết,</w:t>
+      </w:r>
+      <w:r>
+        <w:rPr>
+          <w:rFonts w:ascii="Times New Roman" w:hAnsi="Times New Roman" w:cs="Times New Roman"/>
+          <w:i/>
+          <w:iCs/>
+          <w:sz w:val="28"/>
+          <w:szCs w:val="28"/>
+        </w:rPr>
+        <w:t xml:space="preserve"> mã chương trình,</w:t>
       </w:r>
       <w:r>
         <w:rPr>
@@ -526,226 +708,12 @@
       <w:r>
         <w:rPr>
           <w:rFonts w:ascii="Times New Roman" w:hAnsi="Times New Roman" w:cs="Times New Roman"/>
-          <w:sz w:val="28"/>
-          <w:szCs w:val="28"/>
-        </w:rPr>
-        <w:t>(BIT_SE_18B)</w:t>
-      </w:r>
-    </w:p>
-    <w:p>
-      <w:pPr>
-        <w:jc w:val="both"/>
-        <w:rPr>
-          <w:rFonts w:ascii="Times New Roman" w:hAnsi="Times New Roman" w:cs="Times New Roman"/>
-          <w:i/>
-          <w:iCs/>
-          <w:sz w:val="28"/>
-          <w:szCs w:val="28"/>
-        </w:rPr>
-      </w:pPr>
-      <w:r>
-        <w:rPr>
-          <w:rFonts w:ascii="Times New Roman" w:hAnsi="Times New Roman" w:cs="Times New Roman"/>
-          <w:b/>
-          <w:bCs/>
-          <w:sz w:val="28"/>
-          <w:szCs w:val="28"/>
-        </w:rPr>
-        <w:t>C</w:t>
-      </w:r>
-      <w:r>
-        <w:rPr>
-          <w:rFonts w:ascii="Times New Roman" w:hAnsi="Times New Roman" w:cs="Times New Roman"/>
-          <w:b/>
-          <w:bCs/>
-          <w:sz w:val="28"/>
-          <w:szCs w:val="28"/>
-        </w:rPr>
-        <w:t>ơ sở đào tạo</w:t>
-      </w:r>
-      <w:r>
-        <w:rPr>
-          <w:rFonts w:ascii="Times New Roman" w:hAnsi="Times New Roman" w:cs="Times New Roman"/>
-          <w:b/>
-          <w:bCs/>
-          <w:sz w:val="28"/>
-          <w:szCs w:val="28"/>
-        </w:rPr>
-        <w:t xml:space="preserve"> (Campus)</w:t>
-      </w:r>
-      <w:r>
-        <w:rPr>
-          <w:rFonts w:ascii="Times New Roman" w:hAnsi="Times New Roman" w:cs="Times New Roman"/>
-          <w:sz w:val="28"/>
-          <w:szCs w:val="28"/>
-        </w:rPr>
-        <w:t xml:space="preserve"> có </w:t>
-      </w:r>
-      <w:r>
-        <w:rPr>
-          <w:rFonts w:ascii="Times New Roman" w:hAnsi="Times New Roman" w:cs="Times New Roman"/>
-          <w:i/>
-          <w:iCs/>
-          <w:sz w:val="28"/>
-          <w:szCs w:val="28"/>
-        </w:rPr>
-        <w:t>mã cơ sở, tên cơ sở</w:t>
-      </w:r>
-      <w:r>
-        <w:rPr>
-          <w:rFonts w:ascii="Times New Roman" w:hAnsi="Times New Roman" w:cs="Times New Roman"/>
-          <w:i/>
-          <w:iCs/>
-          <w:sz w:val="28"/>
-          <w:szCs w:val="28"/>
-        </w:rPr>
-        <w:t>, địa chỉ cơ sở</w:t>
-      </w:r>
-      <w:r>
-        <w:rPr>
-          <w:rFonts w:ascii="Times New Roman" w:hAnsi="Times New Roman" w:cs="Times New Roman"/>
-          <w:i/>
-          <w:iCs/>
-          <w:sz w:val="28"/>
-          <w:szCs w:val="28"/>
-        </w:rPr>
-        <w:t>, email, hotline</w:t>
-      </w:r>
-    </w:p>
-    <w:p>
-      <w:pPr>
-        <w:jc w:val="both"/>
-        <w:rPr>
-          <w:rFonts w:ascii="Times New Roman" w:hAnsi="Times New Roman" w:cs="Times New Roman"/>
-          <w:sz w:val="28"/>
-          <w:szCs w:val="28"/>
-        </w:rPr>
-      </w:pPr>
-      <w:r>
-        <w:rPr>
-          <w:rFonts w:ascii="Times New Roman" w:hAnsi="Times New Roman" w:cs="Times New Roman"/>
-          <w:b/>
-          <w:bCs/>
-          <w:sz w:val="28"/>
-          <w:szCs w:val="28"/>
-        </w:rPr>
-        <w:t>Chương trình đào tạo chi tiết</w:t>
-      </w:r>
-      <w:r>
-        <w:rPr>
-          <w:rFonts w:ascii="Times New Roman" w:hAnsi="Times New Roman" w:cs="Times New Roman"/>
-          <w:b/>
-          <w:bCs/>
-          <w:sz w:val="28"/>
-          <w:szCs w:val="28"/>
-        </w:rPr>
-        <w:t xml:space="preserve"> (</w:t>
-      </w:r>
-      <w:r>
-        <w:rPr>
-          <w:rFonts w:ascii="Times New Roman" w:hAnsi="Times New Roman" w:cs="Times New Roman"/>
-          <w:color w:val="000000"/>
-          <w:kern w:val="0"/>
-          <w:sz w:val="28"/>
-          <w:szCs w:val="28"/>
-        </w:rPr>
-        <w:t>CurriculumDetail</w:t>
-      </w:r>
-      <w:r>
-        <w:rPr>
-          <w:rFonts w:ascii="Times New Roman" w:hAnsi="Times New Roman" w:cs="Times New Roman"/>
-          <w:b/>
-          <w:bCs/>
-          <w:sz w:val="28"/>
-          <w:szCs w:val="28"/>
-        </w:rPr>
-        <w:t>)</w:t>
-      </w:r>
-      <w:r>
-        <w:rPr>
-          <w:rFonts w:ascii="Times New Roman" w:hAnsi="Times New Roman" w:cs="Times New Roman"/>
-          <w:sz w:val="28"/>
-          <w:szCs w:val="28"/>
-        </w:rPr>
-        <w:t xml:space="preserve"> có </w:t>
-      </w:r>
-      <w:r>
-        <w:rPr>
-          <w:rFonts w:ascii="Times New Roman" w:hAnsi="Times New Roman" w:cs="Times New Roman"/>
-          <w:i/>
-          <w:iCs/>
-          <w:sz w:val="28"/>
-          <w:szCs w:val="28"/>
-        </w:rPr>
-        <w:t>mã chương trình chi tiết,</w:t>
-      </w:r>
-      <w:r>
-        <w:rPr>
-          <w:rFonts w:ascii="Times New Roman" w:hAnsi="Times New Roman" w:cs="Times New Roman"/>
-          <w:i/>
-          <w:iCs/>
-          <w:sz w:val="28"/>
-          <w:szCs w:val="28"/>
-        </w:rPr>
-        <w:t xml:space="preserve"> mã chương trình,</w:t>
-      </w:r>
-      <w:r>
-        <w:rPr>
-          <w:rFonts w:ascii="Times New Roman" w:hAnsi="Times New Roman" w:cs="Times New Roman"/>
-          <w:i/>
-          <w:iCs/>
-          <w:sz w:val="28"/>
-          <w:szCs w:val="28"/>
-        </w:rPr>
-        <w:t xml:space="preserve"> </w:t>
-      </w:r>
-      <w:r>
-        <w:rPr>
-          <w:rFonts w:ascii="Times New Roman" w:hAnsi="Times New Roman" w:cs="Times New Roman"/>
           <w:i/>
           <w:iCs/>
           <w:sz w:val="28"/>
           <w:szCs w:val="28"/>
         </w:rPr>
         <w:t>mã môn, tên môn, kỳ học của môn.</w:t>
-      </w:r>
-    </w:p>
-    <w:p>
-      <w:pPr>
-        <w:jc w:val="both"/>
-        <w:rPr>
-          <w:rFonts w:ascii="Times New Roman" w:hAnsi="Times New Roman" w:cs="Times New Roman"/>
-          <w:sz w:val="28"/>
-          <w:szCs w:val="28"/>
-        </w:rPr>
-      </w:pPr>
-      <w:r>
-        <w:rPr>
-          <w:rFonts w:ascii="Times New Roman" w:hAnsi="Times New Roman" w:cs="Times New Roman"/>
-          <w:b/>
-          <w:bCs/>
-          <w:sz w:val="28"/>
-          <w:szCs w:val="28"/>
-        </w:rPr>
-        <w:t>Giới tính</w:t>
-      </w:r>
-      <w:r>
-        <w:rPr>
-          <w:rFonts w:ascii="Times New Roman" w:hAnsi="Times New Roman" w:cs="Times New Roman"/>
-          <w:b/>
-          <w:bCs/>
-          <w:sz w:val="28"/>
-          <w:szCs w:val="28"/>
-        </w:rPr>
-        <w:t xml:space="preserve"> (Sex)</w:t>
-      </w:r>
-      <w:r>
-        <w:rPr>
-          <w:rFonts w:ascii="Times New Roman" w:hAnsi="Times New Roman" w:cs="Times New Roman"/>
-          <w:sz w:val="28"/>
-          <w:szCs w:val="28"/>
-        </w:rPr>
-        <w:t xml:space="preserve"> mã giới tính, giới tính (ML: male, name; FM: female, nữ)</w:t>
       </w:r>
     </w:p>
     <w:p>

</xml_diff>

<commit_message>
edit correct query in sql
</commit_message>
<xml_diff>
--- a/Analyze student management system-DESKTOP-1LP31FP.docx
+++ b/Analyze student management system-DESKTOP-1LP31FP.docx
@@ -1,6 +1,6 @@
 
 <file path=word/document.xml><?xml version="1.0" encoding="utf-8"?>
-<w:document xmlns:wpc="http://schemas.microsoft.com/office/word/2010/wordprocessingCanvas" xmlns:cx="http://schemas.microsoft.com/office/drawing/2014/chartex" xmlns:cx1="http://schemas.microsoft.com/office/drawing/2015/9/8/chartex" xmlns:cx2="http://schemas.microsoft.com/office/drawing/2015/10/21/chartex" xmlns:cx3="http://schemas.microsoft.com/office/drawing/2016/5/9/chartex" xmlns:cx4="http://schemas.microsoft.com/office/drawing/2016/5/10/chartex" xmlns:cx5="http://schemas.microsoft.com/office/drawing/2016/5/11/chartex" xmlns:cx6="http://schemas.microsoft.com/office/drawing/2016/5/12/chartex" xmlns:cx7="http://schemas.microsoft.com/office/drawing/2016/5/13/chartex" xmlns:cx8="http://schemas.microsoft.com/office/drawing/2016/5/14/chartex" xmlns:mc="http://schemas.openxmlformats.org/markup-compatibility/2006" xmlns:aink="http://schemas.microsoft.com/office/drawing/2016/ink" xmlns:am3d="http://schemas.microsoft.com/office/drawing/2017/model3d" xmlns:o="urn:schemas-microsoft-com:office:office" xmlns:r="http://schemas.openxmlformats.org/officeDocument/2006/relationships" xmlns:m="http://schemas.openxmlformats.org/officeDocument/2006/math" xmlns:v="urn:schemas-microsoft-com:vml" xmlns:wp14="http://schemas.microsoft.com/office/word/2010/wordprocessingDrawing" xmlns:wp="http://schemas.openxmlformats.org/drawingml/2006/wordprocessingDrawing" xmlns:w10="urn:schemas-microsoft-com:office:word" xmlns:w="http://schemas.openxmlformats.org/wordprocessingml/2006/main" xmlns:w14="http://schemas.microsoft.com/office/word/2010/wordml" xmlns:w15="http://schemas.microsoft.com/office/word/2012/wordml" xmlns:w16cid="http://schemas.microsoft.com/office/word/2016/wordml/cid" xmlns:w16se="http://schemas.microsoft.com/office/word/2015/wordml/symex" xmlns:wpg="http://schemas.microsoft.com/office/word/2010/wordprocessingGroup" xmlns:wpi="http://schemas.microsoft.com/office/word/2010/wordprocessingInk" xmlns:wne="http://schemas.microsoft.com/office/word/2006/wordml" xmlns:wps="http://schemas.microsoft.com/office/word/2010/wordprocessingShape" mc:Ignorable="w14 w15 w16se w16cid wp14">
+<w:document xmlns:wpc="http://schemas.microsoft.com/office/word/2010/wordprocessingCanvas" xmlns:cx="http://schemas.microsoft.com/office/drawing/2014/chartex" xmlns:cx1="http://schemas.microsoft.com/office/drawing/2015/9/8/chartex" xmlns:cx2="http://schemas.microsoft.com/office/drawing/2015/10/21/chartex" xmlns:cx3="http://schemas.microsoft.com/office/drawing/2016/5/9/chartex" xmlns:cx4="http://schemas.microsoft.com/office/drawing/2016/5/10/chartex" xmlns:cx5="http://schemas.microsoft.com/office/drawing/2016/5/11/chartex" xmlns:cx6="http://schemas.microsoft.com/office/drawing/2016/5/12/chartex" xmlns:cx7="http://schemas.microsoft.com/office/drawing/2016/5/13/chartex" xmlns:cx8="http://schemas.microsoft.com/office/drawing/2016/5/14/chartex" xmlns:mc="http://schemas.openxmlformats.org/markup-compatibility/2006" xmlns:aink="http://schemas.microsoft.com/office/drawing/2016/ink" xmlns:am3d="http://schemas.microsoft.com/office/drawing/2017/model3d" xmlns:o="urn:schemas-microsoft-com:office:office" xmlns:oel="http://schemas.microsoft.com/office/2019/extlst" xmlns:r="http://schemas.openxmlformats.org/officeDocument/2006/relationships" xmlns:m="http://schemas.openxmlformats.org/officeDocument/2006/math" xmlns:v="urn:schemas-microsoft-com:vml" xmlns:wp14="http://schemas.microsoft.com/office/word/2010/wordprocessingDrawing" xmlns:wp="http://schemas.openxmlformats.org/drawingml/2006/wordprocessingDrawing" xmlns:w10="urn:schemas-microsoft-com:office:word" xmlns:w="http://schemas.openxmlformats.org/wordprocessingml/2006/main" xmlns:w14="http://schemas.microsoft.com/office/word/2010/wordml" xmlns:w15="http://schemas.microsoft.com/office/word/2012/wordml" xmlns:w16cex="http://schemas.microsoft.com/office/word/2018/wordml/cex" xmlns:w16cid="http://schemas.microsoft.com/office/word/2016/wordml/cid" xmlns:w16="http://schemas.microsoft.com/office/word/2018/wordml" xmlns:w16sdtdh="http://schemas.microsoft.com/office/word/2020/wordml/sdtdatahash" xmlns:w16se="http://schemas.microsoft.com/office/word/2015/wordml/symex" xmlns:wpg="http://schemas.microsoft.com/office/word/2010/wordprocessingGroup" xmlns:wpi="http://schemas.microsoft.com/office/word/2010/wordprocessingInk" xmlns:wne="http://schemas.microsoft.com/office/word/2006/wordml" xmlns:wps="http://schemas.microsoft.com/office/word/2010/wordprocessingShape" mc:Ignorable="w14 w15 w16se w16cid w16 w16cex w16sdtdh wp14">
   <w:body>
     <w:p>
       <w:pPr>
@@ -429,17 +429,7 @@
           <w:sz w:val="28"/>
           <w:szCs w:val="28"/>
         </w:rPr>
-        <w:t xml:space="preserve">, mã </w:t>
-      </w:r>
-      <w:r>
-        <w:rPr>
-          <w:rFonts w:ascii="Times New Roman" w:hAnsi="Times New Roman" w:cs="Times New Roman"/>
-          <w:i/>
-          <w:iCs/>
-          <w:sz w:val="28"/>
-          <w:szCs w:val="28"/>
-        </w:rPr>
-        <w:t>chương trình</w:t>
+        <w:t>,</w:t>
       </w:r>
       <w:r>
         <w:rPr>
@@ -517,7 +507,27 @@
           <w:sz w:val="28"/>
           <w:szCs w:val="28"/>
         </w:rPr>
-        <w:t>mã chương trình, tên chương trình, mô tả về chương trình.</w:t>
+        <w:t>mã chương trình, tên chương trình, mô tả về chương trình</w:t>
+      </w:r>
+      <w:r>
+        <w:rPr>
+          <w:rFonts w:ascii="Times New Roman" w:hAnsi="Times New Roman" w:cs="Times New Roman"/>
+          <w:i/>
+          <w:iCs/>
+          <w:sz w:val="28"/>
+          <w:szCs w:val="28"/>
+        </w:rPr>
+        <w:t>, mã chuyên ngành</w:t>
+      </w:r>
+      <w:r>
+        <w:rPr>
+          <w:rFonts w:ascii="Times New Roman" w:hAnsi="Times New Roman" w:cs="Times New Roman"/>
+          <w:i/>
+          <w:iCs/>
+          <w:sz w:val="28"/>
+          <w:szCs w:val="28"/>
+        </w:rPr>
+        <w:t>.</w:t>
       </w:r>
       <w:r>
         <w:rPr>
@@ -927,8 +937,6 @@
         </w:rPr>
         <w:t>.</w:t>
       </w:r>
-      <w:bookmarkStart w:id="0" w:name="_GoBack"/>
-      <w:bookmarkEnd w:id="0"/>
     </w:p>
     <w:p>
       <w:pPr>
@@ -1046,7 +1054,7 @@
 </file>
 
 <file path=word/styles.xml><?xml version="1.0" encoding="utf-8"?>
-<w:styles xmlns:mc="http://schemas.openxmlformats.org/markup-compatibility/2006" xmlns:r="http://schemas.openxmlformats.org/officeDocument/2006/relationships" xmlns:w="http://schemas.openxmlformats.org/wordprocessingml/2006/main" xmlns:w14="http://schemas.microsoft.com/office/word/2010/wordml" xmlns:w15="http://schemas.microsoft.com/office/word/2012/wordml" xmlns:w16cid="http://schemas.microsoft.com/office/word/2016/wordml/cid" xmlns:w16se="http://schemas.microsoft.com/office/word/2015/wordml/symex" mc:Ignorable="w14 w15 w16se w16cid">
+<w:styles xmlns:mc="http://schemas.openxmlformats.org/markup-compatibility/2006" xmlns:r="http://schemas.openxmlformats.org/officeDocument/2006/relationships" xmlns:w="http://schemas.openxmlformats.org/wordprocessingml/2006/main" xmlns:w14="http://schemas.microsoft.com/office/word/2010/wordml" xmlns:w15="http://schemas.microsoft.com/office/word/2012/wordml" xmlns:w16cex="http://schemas.microsoft.com/office/word/2018/wordml/cex" xmlns:w16cid="http://schemas.microsoft.com/office/word/2016/wordml/cid" xmlns:w16="http://schemas.microsoft.com/office/word/2018/wordml" xmlns:w16sdtdh="http://schemas.microsoft.com/office/word/2020/wordml/sdtdatahash" xmlns:w16se="http://schemas.microsoft.com/office/word/2015/wordml/symex" mc:Ignorable="w14 w15 w16se w16cid w16 w16cex w16sdtdh">
   <w:docDefaults>
     <w:rPrDefault>
       <w:rPr>
@@ -1064,7 +1072,7 @@
       </w:pPr>
     </w:pPrDefault>
   </w:docDefaults>
-  <w:latentStyles w:defLockedState="0" w:defUIPriority="99" w:defSemiHidden="0" w:defUnhideWhenUsed="0" w:defQFormat="0" w:count="375">
+  <w:latentStyles w:defLockedState="0" w:defUIPriority="99" w:defSemiHidden="0" w:defUnhideWhenUsed="0" w:defQFormat="0" w:count="376">
     <w:lsdException w:name="Normal" w:uiPriority="0" w:qFormat="1"/>
     <w:lsdException w:name="heading 1" w:uiPriority="9" w:qFormat="1"/>
     <w:lsdException w:name="heading 2" w:semiHidden="1" w:uiPriority="9" w:unhideWhenUsed="1" w:qFormat="1"/>
@@ -1440,6 +1448,7 @@
     <w:lsdException w:name="Smart Hyperlink" w:semiHidden="1" w:unhideWhenUsed="1"/>
     <w:lsdException w:name="Hashtag" w:semiHidden="1" w:unhideWhenUsed="1"/>
     <w:lsdException w:name="Unresolved Mention" w:semiHidden="1" w:unhideWhenUsed="1"/>
+    <w:lsdException w:name="Smart Link" w:semiHidden="1" w:unhideWhenUsed="1"/>
   </w:latentStyles>
   <w:style w:type="paragraph" w:default="1" w:styleId="Normal">
     <w:name w:val="Normal"/>

</xml_diff>

<commit_message>
add TACB for word
</commit_message>
<xml_diff>
--- a/Analyze student management system-DESKTOP-1LP31FP.docx
+++ b/Analyze student management system-DESKTOP-1LP31FP.docx
@@ -507,17 +507,17 @@
           <w:sz w:val="28"/>
           <w:szCs w:val="28"/>
         </w:rPr>
-        <w:t>mã chương trình, tên chương trình, mô tả về chương trình</w:t>
-      </w:r>
-      <w:r>
-        <w:rPr>
-          <w:rFonts w:ascii="Times New Roman" w:hAnsi="Times New Roman" w:cs="Times New Roman"/>
-          <w:i/>
-          <w:iCs/>
-          <w:sz w:val="28"/>
-          <w:szCs w:val="28"/>
-        </w:rPr>
-        <w:t>, mã chuyên ngành</w:t>
+        <w:t>mã chương trình, tên chương trình,</w:t>
+      </w:r>
+      <w:r>
+        <w:rPr>
+          <w:rFonts w:ascii="Times New Roman" w:hAnsi="Times New Roman" w:cs="Times New Roman"/>
+          <w:i/>
+          <w:iCs/>
+          <w:sz w:val="28"/>
+          <w:szCs w:val="28"/>
+        </w:rPr>
+        <w:t xml:space="preserve"> mã chuyên ngành</w:t>
       </w:r>
       <w:r>
         <w:rPr>
@@ -1012,6 +1012,146 @@
           <w:szCs w:val="28"/>
         </w:rPr>
         <w:t>Cơ sở đào tạo, chương trình đào tạo</w:t>
+      </w:r>
+    </w:p>
+    <w:p>
+      <w:pPr>
+        <w:jc w:val="both"/>
+        <w:rPr>
+          <w:rFonts w:ascii="Times New Roman" w:hAnsi="Times New Roman" w:cs="Times New Roman"/>
+          <w:b/>
+          <w:bCs/>
+          <w:sz w:val="28"/>
+          <w:szCs w:val="28"/>
+        </w:rPr>
+      </w:pPr>
+    </w:p>
+    <w:p>
+      <w:pPr>
+        <w:jc w:val="both"/>
+        <w:rPr>
+          <w:rFonts w:ascii="Times New Roman" w:hAnsi="Times New Roman" w:cs="Times New Roman"/>
+          <w:b/>
+          <w:bCs/>
+          <w:sz w:val="28"/>
+          <w:szCs w:val="28"/>
+        </w:rPr>
+      </w:pPr>
+      <w:r>
+        <w:rPr>
+          <w:rFonts w:ascii="Times New Roman" w:hAnsi="Times New Roman" w:cs="Times New Roman"/>
+          <w:b/>
+          <w:bCs/>
+          <w:sz w:val="28"/>
+          <w:szCs w:val="28"/>
+        </w:rPr>
+        <w:t>Miễn học TACB -&gt; A</w:t>
+      </w:r>
+    </w:p>
+    <w:p>
+      <w:pPr>
+        <w:jc w:val="both"/>
+        <w:rPr>
+          <w:rFonts w:ascii="Times New Roman" w:hAnsi="Times New Roman" w:cs="Times New Roman"/>
+          <w:b/>
+          <w:bCs/>
+          <w:sz w:val="28"/>
+          <w:szCs w:val="28"/>
+        </w:rPr>
+      </w:pPr>
+      <w:r>
+        <w:rPr>
+          <w:rFonts w:ascii="Times New Roman" w:hAnsi="Times New Roman" w:cs="Times New Roman"/>
+          <w:b/>
+          <w:bCs/>
+          <w:sz w:val="28"/>
+          <w:szCs w:val="28"/>
+        </w:rPr>
+        <w:t>TACB mức 4 -&gt; 6: B</w:t>
+      </w:r>
+    </w:p>
+    <w:p>
+      <w:pPr>
+        <w:jc w:val="both"/>
+        <w:rPr>
+          <w:rFonts w:ascii="Times New Roman" w:hAnsi="Times New Roman" w:cs="Times New Roman"/>
+          <w:b/>
+          <w:bCs/>
+          <w:sz w:val="28"/>
+          <w:szCs w:val="28"/>
+        </w:rPr>
+      </w:pPr>
+      <w:r>
+        <w:rPr>
+          <w:rFonts w:ascii="Times New Roman" w:hAnsi="Times New Roman" w:cs="Times New Roman"/>
+          <w:b/>
+          <w:bCs/>
+          <w:sz w:val="28"/>
+          <w:szCs w:val="28"/>
+        </w:rPr>
+        <w:t xml:space="preserve">TACB mức </w:t>
+      </w:r>
+      <w:r>
+        <w:rPr>
+          <w:rFonts w:ascii="Times New Roman" w:hAnsi="Times New Roman" w:cs="Times New Roman"/>
+          <w:b/>
+          <w:bCs/>
+          <w:sz w:val="28"/>
+          <w:szCs w:val="28"/>
+        </w:rPr>
+        <w:t>2</w:t>
+      </w:r>
+      <w:r>
+        <w:rPr>
+          <w:rFonts w:ascii="Times New Roman" w:hAnsi="Times New Roman" w:cs="Times New Roman"/>
+          <w:b/>
+          <w:bCs/>
+          <w:sz w:val="28"/>
+          <w:szCs w:val="28"/>
+        </w:rPr>
+        <w:t xml:space="preserve"> -&gt; </w:t>
+      </w:r>
+      <w:r>
+        <w:rPr>
+          <w:rFonts w:ascii="Times New Roman" w:hAnsi="Times New Roman" w:cs="Times New Roman"/>
+          <w:b/>
+          <w:bCs/>
+          <w:sz w:val="28"/>
+          <w:szCs w:val="28"/>
+        </w:rPr>
+        <w:t>3: C</w:t>
+      </w:r>
+    </w:p>
+    <w:p>
+      <w:pPr>
+        <w:jc w:val="both"/>
+        <w:rPr>
+          <w:rFonts w:ascii="Times New Roman" w:hAnsi="Times New Roman" w:cs="Times New Roman"/>
+          <w:b/>
+          <w:bCs/>
+          <w:sz w:val="28"/>
+          <w:szCs w:val="28"/>
+        </w:rPr>
+      </w:pPr>
+      <w:r>
+        <w:rPr>
+          <w:rFonts w:ascii="Times New Roman" w:hAnsi="Times New Roman" w:cs="Times New Roman"/>
+          <w:b/>
+          <w:bCs/>
+          <w:sz w:val="28"/>
+          <w:szCs w:val="28"/>
+        </w:rPr>
+        <w:t xml:space="preserve">TACB mức </w:t>
+      </w:r>
+      <w:r>
+        <w:rPr>
+          <w:rFonts w:ascii="Times New Roman" w:hAnsi="Times New Roman" w:cs="Times New Roman"/>
+          <w:b/>
+          <w:bCs/>
+          <w:sz w:val="28"/>
+          <w:szCs w:val="28"/>
+        </w:rPr>
+        <w:t>1: D</w:t>
       </w:r>
     </w:p>
     <w:p>

</xml_diff>